<commit_message>
VIATICOS A LA CIUDAD DE TOLUCA
VIATICOS DEL DIA 24 OCTUBRE 2019
SE ACUDIÓ A LA JUNTA LOCAL EJECUTIVA A LA ENTREGA DE LICENCIA MEDICA, SOLICITUD DE ALTA PARA PRESTACIÓN DE VALES REYES 2020,RETIRO DE RECURSOS NO PRESUPUESTALES
</commit_message>
<xml_diff>
--- a/JDE20/VIATICOS MEX TOL/24 OCTUBRE 2019/OFICIOS Octubre 24 2019.docx
+++ b/JDE20/VIATICOS MEX TOL/24 OCTUBRE 2019/OFICIOS Octubre 24 2019.docx
@@ -1970,49 +1970,55 @@
         </w:rPr>
         <w:t>156</w:t>
       </w:r>
+      <w:r>
+        <w:rPr>
+          <w:rFonts w:ascii="Arial" w:hAnsi="Arial" w:cs="Arial"/>
+        </w:rPr>
+        <w:t>.00(</w:t>
+      </w:r>
+      <w:r>
+        <w:rPr>
+          <w:rFonts w:ascii="Arial" w:hAnsi="Arial" w:cs="Arial"/>
+        </w:rPr>
+        <w:t>C</w:t>
+      </w:r>
+      <w:r>
+        <w:rPr>
+          <w:rFonts w:ascii="Arial" w:hAnsi="Arial" w:cs="Arial"/>
+        </w:rPr>
+        <w:t xml:space="preserve">iento </w:t>
+      </w:r>
+      <w:r>
+        <w:rPr>
+          <w:rFonts w:ascii="Arial" w:hAnsi="Arial" w:cs="Arial"/>
+        </w:rPr>
+        <w:t>C</w:t>
+      </w:r>
+      <w:r>
+        <w:rPr>
+          <w:rFonts w:ascii="Arial" w:hAnsi="Arial" w:cs="Arial"/>
+        </w:rPr>
+        <w:t xml:space="preserve">incuenta y </w:t>
+      </w:r>
+      <w:r>
+        <w:rPr>
+          <w:rFonts w:ascii="Arial" w:hAnsi="Arial" w:cs="Arial"/>
+        </w:rPr>
+        <w:t>S</w:t>
+      </w:r>
       <w:bookmarkStart w:id="1" w:name="_GoBack"/>
       <w:bookmarkEnd w:id="1"/>
       <w:r>
         <w:rPr>
           <w:rFonts w:ascii="Arial" w:hAnsi="Arial" w:cs="Arial"/>
         </w:rPr>
-        <w:t>.00(</w:t>
-      </w:r>
-      <w:r>
-        <w:rPr>
-          <w:rFonts w:ascii="Arial" w:hAnsi="Arial" w:cs="Arial"/>
-        </w:rPr>
-        <w:t>T</w:t>
-      </w:r>
-      <w:r>
-        <w:rPr>
-          <w:rFonts w:ascii="Arial" w:hAnsi="Arial" w:cs="Arial"/>
-        </w:rPr>
-        <w:t xml:space="preserve">rescientos </w:t>
-      </w:r>
-      <w:r>
-        <w:rPr>
-          <w:rFonts w:ascii="Arial" w:hAnsi="Arial" w:cs="Arial"/>
-        </w:rPr>
-        <w:t>C</w:t>
-      </w:r>
-      <w:r>
-        <w:rPr>
-          <w:rFonts w:ascii="Arial" w:hAnsi="Arial" w:cs="Arial"/>
-        </w:rPr>
-        <w:t>uatro</w:t>
-      </w:r>
-      <w:r>
-        <w:rPr>
-          <w:rFonts w:ascii="Arial" w:hAnsi="Arial" w:cs="Arial"/>
-        </w:rPr>
-        <w:t xml:space="preserve"> </w:t>
-      </w:r>
-      <w:r>
-        <w:rPr>
-          <w:rFonts w:ascii="Arial" w:hAnsi="Arial" w:cs="Arial"/>
-        </w:rPr>
-        <w:t>pesos 00/100 M.N.)</w:t>
+        <w:t>eis</w:t>
+      </w:r>
+      <w:r>
+        <w:rPr>
+          <w:rFonts w:ascii="Arial" w:hAnsi="Arial" w:cs="Arial"/>
+        </w:rPr>
+        <w:t xml:space="preserve"> 00/100 M.N.)</w:t>
       </w:r>
     </w:p>
     <w:p>
@@ -4116,7 +4122,7 @@
 </file>
 
 <file path=customXml/itemProps1.xml><?xml version="1.0" encoding="utf-8"?>
-<ds:datastoreItem xmlns:ds="http://schemas.openxmlformats.org/officeDocument/2006/customXml" ds:itemID="{9E8CF470-9FCB-4320-B6C6-CC0EFE1276F6}">
+<ds:datastoreItem xmlns:ds="http://schemas.openxmlformats.org/officeDocument/2006/customXml" ds:itemID="{4A2B08B8-E93C-4B22-B966-DD3D411A91B3}">
   <ds:schemaRefs>
     <ds:schemaRef ds:uri="http://schemas.openxmlformats.org/officeDocument/2006/bibliography"/>
   </ds:schemaRefs>

</xml_diff>